<commit_message>
Arrumando regras, requisitos e matriz
</commit_message>
<xml_diff>
--- a/DocumentaçãoTCC/Matriz de Rastreabilidade.docx
+++ b/DocumentaçãoTCC/Matriz de Rastreabilidade.docx
@@ -34,36 +34,37 @@
     <w:tbl>
       <w:tblPr>
         <w:tblStyle w:val="Tabelacomgrade"/>
-        <w:tblW w:w="0" w:type="auto"/>
+        <w:tblW w:w="8566" w:type="dxa"/>
         <w:tblLook w:val="04A0" w:firstRow="1" w:lastRow="0" w:firstColumn="1" w:lastColumn="0" w:noHBand="0" w:noVBand="1"/>
       </w:tblPr>
       <w:tblGrid>
-        <w:gridCol w:w="1213"/>
-        <w:gridCol w:w="1213"/>
-        <w:gridCol w:w="1213"/>
-        <w:gridCol w:w="1213"/>
-        <w:gridCol w:w="1214"/>
-        <w:gridCol w:w="1214"/>
-        <w:gridCol w:w="1214"/>
+        <w:gridCol w:w="1713"/>
+        <w:gridCol w:w="1713"/>
+        <w:gridCol w:w="1713"/>
+        <w:gridCol w:w="1713"/>
+        <w:gridCol w:w="1714"/>
       </w:tblGrid>
       <w:tr>
-        <w:tc>
-          <w:tcPr>
-            <w:tcW w:w="1213" w:type="dxa"/>
-          </w:tcPr>
-          <w:p>
-            <w:pPr>
-              <w:rPr>
-                <w:rFonts w:ascii="Arial" w:hAnsi="Arial" w:cs="Arial"/>
-                <w:b/>
-                <w:i w:val="0"/>
-              </w:rPr>
-            </w:pPr>
-          </w:p>
-        </w:tc>
-        <w:tc>
-          <w:tcPr>
-            <w:tcW w:w="1213" w:type="dxa"/>
+        <w:trPr>
+          <w:trHeight w:val="620"/>
+        </w:trPr>
+        <w:tc>
+          <w:tcPr>
+            <w:tcW w:w="1713" w:type="dxa"/>
+          </w:tcPr>
+          <w:p>
+            <w:pPr>
+              <w:rPr>
+                <w:rFonts w:ascii="Arial" w:hAnsi="Arial" w:cs="Arial"/>
+                <w:b/>
+                <w:i w:val="0"/>
+              </w:rPr>
+            </w:pPr>
+          </w:p>
+        </w:tc>
+        <w:tc>
+          <w:tcPr>
+            <w:tcW w:w="1713" w:type="dxa"/>
           </w:tcPr>
           <w:p>
             <w:pPr>
@@ -85,7 +86,7 @@
         </w:tc>
         <w:tc>
           <w:tcPr>
-            <w:tcW w:w="1213" w:type="dxa"/>
+            <w:tcW w:w="1713" w:type="dxa"/>
           </w:tcPr>
           <w:p>
             <w:pPr>
@@ -107,7 +108,7 @@
         </w:tc>
         <w:tc>
           <w:tcPr>
-            <w:tcW w:w="1213" w:type="dxa"/>
+            <w:tcW w:w="1713" w:type="dxa"/>
           </w:tcPr>
           <w:p>
             <w:pPr>
@@ -129,7 +130,7 @@
         </w:tc>
         <w:tc>
           <w:tcPr>
-            <w:tcW w:w="1214" w:type="dxa"/>
+            <w:tcW w:w="1714" w:type="dxa"/>
           </w:tcPr>
           <w:p>
             <w:pPr>
@@ -146,58 +147,17 @@
                 <w:i w:val="0"/>
               </w:rPr>
               <w:t>RF004</w:t>
-            </w:r>
-          </w:p>
-        </w:tc>
-        <w:tc>
-          <w:tcPr>
-            <w:tcW w:w="1214" w:type="dxa"/>
-          </w:tcPr>
-          <w:p>
-            <w:pPr>
-              <w:rPr>
-                <w:rFonts w:ascii="Arial" w:hAnsi="Arial" w:cs="Arial"/>
-                <w:b/>
-                <w:i w:val="0"/>
-              </w:rPr>
-            </w:pPr>
-            <w:r>
-              <w:rPr>
-                <w:rFonts w:ascii="Arial" w:hAnsi="Arial" w:cs="Arial"/>
-                <w:b/>
-                <w:i w:val="0"/>
-              </w:rPr>
-              <w:t>RF005</w:t>
-            </w:r>
-          </w:p>
-        </w:tc>
-        <w:tc>
-          <w:tcPr>
-            <w:tcW w:w="1214" w:type="dxa"/>
-          </w:tcPr>
-          <w:p>
-            <w:pPr>
-              <w:rPr>
-                <w:rFonts w:ascii="Arial" w:hAnsi="Arial" w:cs="Arial"/>
-                <w:b/>
-                <w:i w:val="0"/>
-              </w:rPr>
-            </w:pPr>
-            <w:r>
-              <w:rPr>
-                <w:rFonts w:ascii="Arial" w:hAnsi="Arial" w:cs="Arial"/>
-                <w:b/>
-                <w:i w:val="0"/>
-              </w:rPr>
-              <w:t>RF006</w:t>
             </w:r>
           </w:p>
         </w:tc>
       </w:tr>
       <w:tr>
-        <w:tc>
-          <w:tcPr>
-            <w:tcW w:w="1213" w:type="dxa"/>
+        <w:trPr>
+          <w:trHeight w:val="605"/>
+        </w:trPr>
+        <w:tc>
+          <w:tcPr>
+            <w:tcW w:w="1713" w:type="dxa"/>
           </w:tcPr>
           <w:p>
             <w:pPr>
@@ -219,7 +179,7 @@
         </w:tc>
         <w:tc>
           <w:tcPr>
-            <w:tcW w:w="1213" w:type="dxa"/>
+            <w:tcW w:w="1713" w:type="dxa"/>
           </w:tcPr>
           <w:p>
             <w:pPr>
@@ -242,63 +202,35 @@
         </w:tc>
         <w:tc>
           <w:tcPr>
-            <w:tcW w:w="1213" w:type="dxa"/>
-          </w:tcPr>
-          <w:p>
-            <w:pPr>
-              <w:rPr>
-                <w:rFonts w:ascii="Arial" w:hAnsi="Arial" w:cs="Arial"/>
-                <w:b/>
-                <w:i w:val="0"/>
-              </w:rPr>
-            </w:pPr>
-          </w:p>
-        </w:tc>
-        <w:tc>
-          <w:tcPr>
-            <w:tcW w:w="1213" w:type="dxa"/>
-          </w:tcPr>
-          <w:p>
-            <w:pPr>
-              <w:rPr>
-                <w:rFonts w:ascii="Arial" w:hAnsi="Arial" w:cs="Arial"/>
-                <w:b/>
-                <w:i w:val="0"/>
-              </w:rPr>
-            </w:pPr>
-          </w:p>
-        </w:tc>
-        <w:tc>
-          <w:tcPr>
-            <w:tcW w:w="1214" w:type="dxa"/>
-          </w:tcPr>
-          <w:p>
-            <w:pPr>
-              <w:rPr>
-                <w:rFonts w:ascii="Arial" w:hAnsi="Arial" w:cs="Arial"/>
-                <w:b/>
-                <w:i w:val="0"/>
-              </w:rPr>
-            </w:pPr>
-          </w:p>
-        </w:tc>
-        <w:tc>
-          <w:tcPr>
-            <w:tcW w:w="1214" w:type="dxa"/>
-          </w:tcPr>
-          <w:p>
-            <w:pPr>
-              <w:rPr>
-                <w:rFonts w:ascii="Arial" w:hAnsi="Arial" w:cs="Arial"/>
-                <w:b/>
-                <w:i w:val="0"/>
-              </w:rPr>
-            </w:pPr>
-          </w:p>
-        </w:tc>
-        <w:tc>
-          <w:tcPr>
-            <w:tcW w:w="1214" w:type="dxa"/>
+            <w:tcW w:w="1713" w:type="dxa"/>
+          </w:tcPr>
+          <w:p>
+            <w:pPr>
+              <w:rPr>
+                <w:rFonts w:ascii="Arial" w:hAnsi="Arial" w:cs="Arial"/>
+                <w:b/>
+                <w:i w:val="0"/>
+              </w:rPr>
+            </w:pPr>
+          </w:p>
+        </w:tc>
+        <w:tc>
+          <w:tcPr>
+            <w:tcW w:w="1713" w:type="dxa"/>
+          </w:tcPr>
+          <w:p>
+            <w:pPr>
+              <w:rPr>
+                <w:rFonts w:ascii="Arial" w:hAnsi="Arial" w:cs="Arial"/>
+                <w:b/>
+                <w:i w:val="0"/>
+              </w:rPr>
+            </w:pPr>
+          </w:p>
+        </w:tc>
+        <w:tc>
+          <w:tcPr>
+            <w:tcW w:w="1714" w:type="dxa"/>
           </w:tcPr>
           <w:p>
             <w:pPr>
@@ -312,9 +244,12 @@
         </w:tc>
       </w:tr>
       <w:tr>
-        <w:tc>
-          <w:tcPr>
-            <w:tcW w:w="1213" w:type="dxa"/>
+        <w:trPr>
+          <w:trHeight w:val="620"/>
+        </w:trPr>
+        <w:tc>
+          <w:tcPr>
+            <w:tcW w:w="1713" w:type="dxa"/>
           </w:tcPr>
           <w:p>
             <w:pPr>
@@ -336,21 +271,21 @@
         </w:tc>
         <w:tc>
           <w:tcPr>
-            <w:tcW w:w="1213" w:type="dxa"/>
-          </w:tcPr>
-          <w:p>
-            <w:pPr>
-              <w:rPr>
-                <w:rFonts w:ascii="Arial" w:hAnsi="Arial" w:cs="Arial"/>
-                <w:b/>
-                <w:i w:val="0"/>
-              </w:rPr>
-            </w:pPr>
-          </w:p>
-        </w:tc>
-        <w:tc>
-          <w:tcPr>
-            <w:tcW w:w="1213" w:type="dxa"/>
+            <w:tcW w:w="1713" w:type="dxa"/>
+          </w:tcPr>
+          <w:p>
+            <w:pPr>
+              <w:rPr>
+                <w:rFonts w:ascii="Arial" w:hAnsi="Arial" w:cs="Arial"/>
+                <w:b/>
+                <w:i w:val="0"/>
+              </w:rPr>
+            </w:pPr>
+          </w:p>
+        </w:tc>
+        <w:tc>
+          <w:tcPr>
+            <w:tcW w:w="1713" w:type="dxa"/>
           </w:tcPr>
           <w:p>
             <w:pPr>
@@ -373,54 +308,26 @@
         </w:tc>
         <w:tc>
           <w:tcPr>
-            <w:tcW w:w="1213" w:type="dxa"/>
-          </w:tcPr>
-          <w:p>
-            <w:pPr>
-              <w:jc w:val="center"/>
-              <w:rPr>
-                <w:rFonts w:ascii="Arial" w:hAnsi="Arial" w:cs="Arial"/>
-                <w:b/>
-                <w:i w:val="0"/>
-              </w:rPr>
-            </w:pPr>
-          </w:p>
-        </w:tc>
-        <w:tc>
-          <w:tcPr>
-            <w:tcW w:w="1214" w:type="dxa"/>
-          </w:tcPr>
-          <w:p>
-            <w:pPr>
-              <w:jc w:val="center"/>
-              <w:rPr>
-                <w:rFonts w:ascii="Arial" w:hAnsi="Arial" w:cs="Arial"/>
-                <w:b/>
-                <w:i w:val="0"/>
-              </w:rPr>
-            </w:pPr>
-          </w:p>
-        </w:tc>
-        <w:tc>
-          <w:tcPr>
-            <w:tcW w:w="1214" w:type="dxa"/>
-          </w:tcPr>
-          <w:p>
-            <w:pPr>
-              <w:rPr>
-                <w:rFonts w:ascii="Arial" w:hAnsi="Arial" w:cs="Arial"/>
-                <w:b/>
-                <w:i w:val="0"/>
-              </w:rPr>
-            </w:pPr>
-          </w:p>
-        </w:tc>
-        <w:tc>
-          <w:tcPr>
-            <w:tcW w:w="1214" w:type="dxa"/>
-          </w:tcPr>
-          <w:p>
-            <w:pPr>
+            <w:tcW w:w="1713" w:type="dxa"/>
+          </w:tcPr>
+          <w:p>
+            <w:pPr>
+              <w:jc w:val="center"/>
+              <w:rPr>
+                <w:rFonts w:ascii="Arial" w:hAnsi="Arial" w:cs="Arial"/>
+                <w:b/>
+                <w:i w:val="0"/>
+              </w:rPr>
+            </w:pPr>
+          </w:p>
+        </w:tc>
+        <w:tc>
+          <w:tcPr>
+            <w:tcW w:w="1714" w:type="dxa"/>
+          </w:tcPr>
+          <w:p>
+            <w:pPr>
+              <w:jc w:val="center"/>
               <w:rPr>
                 <w:rFonts w:ascii="Arial" w:hAnsi="Arial" w:cs="Arial"/>
                 <w:b/>
@@ -431,9 +338,12 @@
         </w:tc>
       </w:tr>
       <w:tr>
-        <w:tc>
-          <w:tcPr>
-            <w:tcW w:w="1213" w:type="dxa"/>
+        <w:trPr>
+          <w:trHeight w:val="605"/>
+        </w:trPr>
+        <w:tc>
+          <w:tcPr>
+            <w:tcW w:w="1713" w:type="dxa"/>
           </w:tcPr>
           <w:p>
             <w:pPr>
@@ -455,36 +365,36 @@
         </w:tc>
         <w:tc>
           <w:tcPr>
-            <w:tcW w:w="1213" w:type="dxa"/>
-          </w:tcPr>
-          <w:p>
-            <w:pPr>
-              <w:rPr>
-                <w:rFonts w:ascii="Arial" w:hAnsi="Arial" w:cs="Arial"/>
-                <w:b/>
-                <w:i w:val="0"/>
-              </w:rPr>
-            </w:pPr>
-          </w:p>
-        </w:tc>
-        <w:tc>
-          <w:tcPr>
-            <w:tcW w:w="1213" w:type="dxa"/>
-          </w:tcPr>
-          <w:p>
-            <w:pPr>
-              <w:jc w:val="center"/>
-              <w:rPr>
-                <w:rFonts w:ascii="Arial" w:hAnsi="Arial" w:cs="Arial"/>
-                <w:b/>
-                <w:i w:val="0"/>
-              </w:rPr>
-            </w:pPr>
-          </w:p>
-        </w:tc>
-        <w:tc>
-          <w:tcPr>
-            <w:tcW w:w="1213" w:type="dxa"/>
+            <w:tcW w:w="1713" w:type="dxa"/>
+          </w:tcPr>
+          <w:p>
+            <w:pPr>
+              <w:rPr>
+                <w:rFonts w:ascii="Arial" w:hAnsi="Arial" w:cs="Arial"/>
+                <w:b/>
+                <w:i w:val="0"/>
+              </w:rPr>
+            </w:pPr>
+          </w:p>
+        </w:tc>
+        <w:tc>
+          <w:tcPr>
+            <w:tcW w:w="1713" w:type="dxa"/>
+          </w:tcPr>
+          <w:p>
+            <w:pPr>
+              <w:jc w:val="center"/>
+              <w:rPr>
+                <w:rFonts w:ascii="Arial" w:hAnsi="Arial" w:cs="Arial"/>
+                <w:b/>
+                <w:i w:val="0"/>
+              </w:rPr>
+            </w:pPr>
+          </w:p>
+        </w:tc>
+        <w:tc>
+          <w:tcPr>
+            <w:tcW w:w="1713" w:type="dxa"/>
           </w:tcPr>
           <w:p>
             <w:pPr>
@@ -507,39 +417,11 @@
         </w:tc>
         <w:tc>
           <w:tcPr>
-            <w:tcW w:w="1214" w:type="dxa"/>
-          </w:tcPr>
-          <w:p>
-            <w:pPr>
-              <w:jc w:val="center"/>
-              <w:rPr>
-                <w:rFonts w:ascii="Arial" w:hAnsi="Arial" w:cs="Arial"/>
-                <w:b/>
-                <w:i w:val="0"/>
-              </w:rPr>
-            </w:pPr>
-          </w:p>
-        </w:tc>
-        <w:tc>
-          <w:tcPr>
-            <w:tcW w:w="1214" w:type="dxa"/>
-          </w:tcPr>
-          <w:p>
-            <w:pPr>
-              <w:rPr>
-                <w:rFonts w:ascii="Arial" w:hAnsi="Arial" w:cs="Arial"/>
-                <w:b/>
-                <w:i w:val="0"/>
-              </w:rPr>
-            </w:pPr>
-          </w:p>
-        </w:tc>
-        <w:tc>
-          <w:tcPr>
-            <w:tcW w:w="1214" w:type="dxa"/>
-          </w:tcPr>
-          <w:p>
-            <w:pPr>
+            <w:tcW w:w="1714" w:type="dxa"/>
+          </w:tcPr>
+          <w:p>
+            <w:pPr>
+              <w:jc w:val="center"/>
               <w:rPr>
                 <w:rFonts w:ascii="Arial" w:hAnsi="Arial" w:cs="Arial"/>
                 <w:b/>
@@ -550,9 +432,12 @@
         </w:tc>
       </w:tr>
       <w:tr>
-        <w:tc>
-          <w:tcPr>
-            <w:tcW w:w="1213" w:type="dxa"/>
+        <w:trPr>
+          <w:trHeight w:val="620"/>
+        </w:trPr>
+        <w:tc>
+          <w:tcPr>
+            <w:tcW w:w="1713" w:type="dxa"/>
           </w:tcPr>
           <w:p>
             <w:pPr>
@@ -574,51 +459,51 @@
         </w:tc>
         <w:tc>
           <w:tcPr>
-            <w:tcW w:w="1213" w:type="dxa"/>
-          </w:tcPr>
-          <w:p>
-            <w:pPr>
-              <w:rPr>
-                <w:rFonts w:ascii="Arial" w:hAnsi="Arial" w:cs="Arial"/>
-                <w:b/>
-                <w:i w:val="0"/>
-              </w:rPr>
-            </w:pPr>
-          </w:p>
-        </w:tc>
-        <w:tc>
-          <w:tcPr>
-            <w:tcW w:w="1213" w:type="dxa"/>
-          </w:tcPr>
-          <w:p>
-            <w:pPr>
-              <w:jc w:val="center"/>
-              <w:rPr>
-                <w:rFonts w:ascii="Arial" w:hAnsi="Arial" w:cs="Arial"/>
-                <w:b/>
-                <w:i w:val="0"/>
-              </w:rPr>
-            </w:pPr>
-          </w:p>
-        </w:tc>
-        <w:tc>
-          <w:tcPr>
-            <w:tcW w:w="1213" w:type="dxa"/>
-          </w:tcPr>
-          <w:p>
-            <w:pPr>
-              <w:jc w:val="center"/>
-              <w:rPr>
-                <w:rFonts w:ascii="Arial" w:hAnsi="Arial" w:cs="Arial"/>
-                <w:b/>
-                <w:i w:val="0"/>
-              </w:rPr>
-            </w:pPr>
-          </w:p>
-        </w:tc>
-        <w:tc>
-          <w:tcPr>
-            <w:tcW w:w="1214" w:type="dxa"/>
+            <w:tcW w:w="1713" w:type="dxa"/>
+          </w:tcPr>
+          <w:p>
+            <w:pPr>
+              <w:rPr>
+                <w:rFonts w:ascii="Arial" w:hAnsi="Arial" w:cs="Arial"/>
+                <w:b/>
+                <w:i w:val="0"/>
+              </w:rPr>
+            </w:pPr>
+          </w:p>
+        </w:tc>
+        <w:tc>
+          <w:tcPr>
+            <w:tcW w:w="1713" w:type="dxa"/>
+          </w:tcPr>
+          <w:p>
+            <w:pPr>
+              <w:jc w:val="center"/>
+              <w:rPr>
+                <w:rFonts w:ascii="Arial" w:hAnsi="Arial" w:cs="Arial"/>
+                <w:b/>
+                <w:i w:val="0"/>
+              </w:rPr>
+            </w:pPr>
+          </w:p>
+        </w:tc>
+        <w:tc>
+          <w:tcPr>
+            <w:tcW w:w="1713" w:type="dxa"/>
+          </w:tcPr>
+          <w:p>
+            <w:pPr>
+              <w:jc w:val="center"/>
+              <w:rPr>
+                <w:rFonts w:ascii="Arial" w:hAnsi="Arial" w:cs="Arial"/>
+                <w:b/>
+                <w:i w:val="0"/>
+              </w:rPr>
+            </w:pPr>
+          </w:p>
+        </w:tc>
+        <w:tc>
+          <w:tcPr>
+            <w:tcW w:w="1714" w:type="dxa"/>
           </w:tcPr>
           <w:p>
             <w:pPr>
@@ -637,144 +522,6 @@
               </w:rPr>
               <w:t>X</w:t>
             </w:r>
-          </w:p>
-        </w:tc>
-        <w:tc>
-          <w:tcPr>
-            <w:tcW w:w="1214" w:type="dxa"/>
-          </w:tcPr>
-          <w:p>
-            <w:pPr>
-              <w:rPr>
-                <w:rFonts w:ascii="Arial" w:hAnsi="Arial" w:cs="Arial"/>
-                <w:b/>
-                <w:i w:val="0"/>
-              </w:rPr>
-            </w:pPr>
-          </w:p>
-        </w:tc>
-        <w:tc>
-          <w:tcPr>
-            <w:tcW w:w="1214" w:type="dxa"/>
-          </w:tcPr>
-          <w:p>
-            <w:pPr>
-              <w:rPr>
-                <w:rFonts w:ascii="Arial" w:hAnsi="Arial" w:cs="Arial"/>
-                <w:b/>
-                <w:i w:val="0"/>
-              </w:rPr>
-            </w:pPr>
-          </w:p>
-        </w:tc>
-      </w:tr>
-      <w:tr>
-        <w:tc>
-          <w:tcPr>
-            <w:tcW w:w="1213" w:type="dxa"/>
-          </w:tcPr>
-          <w:p>
-            <w:pPr>
-              <w:rPr>
-                <w:rFonts w:ascii="Arial" w:hAnsi="Arial" w:cs="Arial"/>
-                <w:b/>
-                <w:i w:val="0"/>
-              </w:rPr>
-            </w:pPr>
-            <w:r>
-              <w:rPr>
-                <w:rFonts w:ascii="Arial" w:hAnsi="Arial" w:cs="Arial"/>
-                <w:b/>
-                <w:i w:val="0"/>
-              </w:rPr>
-              <w:t>RN005</w:t>
-            </w:r>
-          </w:p>
-        </w:tc>
-        <w:tc>
-          <w:tcPr>
-            <w:tcW w:w="1213" w:type="dxa"/>
-          </w:tcPr>
-          <w:p>
-            <w:pPr>
-              <w:rPr>
-                <w:rFonts w:ascii="Arial" w:hAnsi="Arial" w:cs="Arial"/>
-                <w:b/>
-                <w:i w:val="0"/>
-              </w:rPr>
-            </w:pPr>
-          </w:p>
-        </w:tc>
-        <w:tc>
-          <w:tcPr>
-            <w:tcW w:w="1213" w:type="dxa"/>
-          </w:tcPr>
-          <w:p>
-            <w:pPr>
-              <w:rPr>
-                <w:rFonts w:ascii="Arial" w:hAnsi="Arial" w:cs="Arial"/>
-                <w:b/>
-                <w:i w:val="0"/>
-              </w:rPr>
-            </w:pPr>
-          </w:p>
-        </w:tc>
-        <w:tc>
-          <w:tcPr>
-            <w:tcW w:w="1213" w:type="dxa"/>
-          </w:tcPr>
-          <w:p>
-            <w:pPr>
-              <w:rPr>
-                <w:rFonts w:ascii="Arial" w:hAnsi="Arial" w:cs="Arial"/>
-                <w:b/>
-                <w:i w:val="0"/>
-              </w:rPr>
-            </w:pPr>
-          </w:p>
-        </w:tc>
-        <w:tc>
-          <w:tcPr>
-            <w:tcW w:w="1214" w:type="dxa"/>
-          </w:tcPr>
-          <w:p>
-            <w:pPr>
-              <w:rPr>
-                <w:rFonts w:ascii="Arial" w:hAnsi="Arial" w:cs="Arial"/>
-                <w:b/>
-                <w:i w:val="0"/>
-              </w:rPr>
-            </w:pPr>
-            <w:bookmarkStart w:id="0" w:name="_GoBack"/>
-            <w:bookmarkEnd w:id="0"/>
-          </w:p>
-        </w:tc>
-        <w:tc>
-          <w:tcPr>
-            <w:tcW w:w="1214" w:type="dxa"/>
-          </w:tcPr>
-          <w:p>
-            <w:pPr>
-              <w:rPr>
-                <w:rFonts w:ascii="Arial" w:hAnsi="Arial" w:cs="Arial"/>
-                <w:b/>
-                <w:i w:val="0"/>
-              </w:rPr>
-            </w:pPr>
-          </w:p>
-        </w:tc>
-        <w:tc>
-          <w:tcPr>
-            <w:tcW w:w="1214" w:type="dxa"/>
-          </w:tcPr>
-          <w:p>
-            <w:pPr>
-              <w:rPr>
-                <w:rFonts w:ascii="Arial" w:hAnsi="Arial" w:cs="Arial"/>
-                <w:b/>
-                <w:i w:val="0"/>
-              </w:rPr>
-            </w:pPr>
           </w:p>
         </w:tc>
       </w:tr>
@@ -792,42 +539,60 @@
           <w:rFonts w:ascii="Arial" w:hAnsi="Arial" w:cs="Arial"/>
           <w:i w:val="0"/>
         </w:rPr>
-        <w:t>Trataremos aqui o relacionamento entre os requisitos funcionais e os casos de uso e as regras de negócios.</w:t>
+        <w:t xml:space="preserve">Trataremos aqui o relacionamento entre os requisitos funcionais e os casos de </w:t>
+      </w:r>
+      <w:proofErr w:type="gramStart"/>
+      <w:r>
+        <w:rPr>
+          <w:rFonts w:ascii="Arial" w:hAnsi="Arial" w:cs="Arial"/>
+          <w:i w:val="0"/>
+        </w:rPr>
+        <w:t>uso</w:t>
+      </w:r>
+      <w:proofErr w:type="gramEnd"/>
+      <w:r>
+        <w:rPr>
+          <w:rFonts w:ascii="Arial" w:hAnsi="Arial" w:cs="Arial"/>
+          <w:i w:val="0"/>
+        </w:rPr>
+        <w:t xml:space="preserve"> e as regras de negócios.</w:t>
       </w:r>
     </w:p>
     <w:p/>
     <w:tbl>
       <w:tblPr>
         <w:tblStyle w:val="Tabelacomgrade"/>
-        <w:tblW w:w="0" w:type="auto"/>
+        <w:tblW w:w="8573" w:type="dxa"/>
         <w:tblLook w:val="04A0" w:firstRow="1" w:lastRow="0" w:firstColumn="1" w:lastColumn="0" w:noHBand="0" w:noVBand="1"/>
       </w:tblPr>
       <w:tblGrid>
-        <w:gridCol w:w="1415"/>
-        <w:gridCol w:w="1415"/>
-        <w:gridCol w:w="1416"/>
-        <w:gridCol w:w="1416"/>
-        <w:gridCol w:w="1416"/>
-        <w:gridCol w:w="1416"/>
+        <w:gridCol w:w="1714"/>
+        <w:gridCol w:w="1714"/>
+        <w:gridCol w:w="1715"/>
+        <w:gridCol w:w="1715"/>
+        <w:gridCol w:w="1715"/>
       </w:tblGrid>
       <w:tr>
-        <w:tc>
-          <w:tcPr>
-            <w:tcW w:w="1415" w:type="dxa"/>
-          </w:tcPr>
-          <w:p>
-            <w:pPr>
-              <w:rPr>
-                <w:rFonts w:ascii="Arial" w:hAnsi="Arial" w:cs="Arial"/>
-                <w:b/>
-                <w:i w:val="0"/>
-              </w:rPr>
-            </w:pPr>
-          </w:p>
-        </w:tc>
-        <w:tc>
-          <w:tcPr>
-            <w:tcW w:w="1415" w:type="dxa"/>
+        <w:trPr>
+          <w:trHeight w:val="603"/>
+        </w:trPr>
+        <w:tc>
+          <w:tcPr>
+            <w:tcW w:w="1714" w:type="dxa"/>
+          </w:tcPr>
+          <w:p>
+            <w:pPr>
+              <w:rPr>
+                <w:rFonts w:ascii="Arial" w:hAnsi="Arial" w:cs="Arial"/>
+                <w:b/>
+                <w:i w:val="0"/>
+              </w:rPr>
+            </w:pPr>
+          </w:p>
+        </w:tc>
+        <w:tc>
+          <w:tcPr>
+            <w:tcW w:w="1714" w:type="dxa"/>
           </w:tcPr>
           <w:p>
             <w:pPr>
@@ -849,7 +614,7 @@
         </w:tc>
         <w:tc>
           <w:tcPr>
-            <w:tcW w:w="1416" w:type="dxa"/>
+            <w:tcW w:w="1715" w:type="dxa"/>
           </w:tcPr>
           <w:p>
             <w:pPr>
@@ -871,7 +636,7 @@
         </w:tc>
         <w:tc>
           <w:tcPr>
-            <w:tcW w:w="1416" w:type="dxa"/>
+            <w:tcW w:w="1715" w:type="dxa"/>
           </w:tcPr>
           <w:p>
             <w:pPr>
@@ -893,7 +658,7 @@
         </w:tc>
         <w:tc>
           <w:tcPr>
-            <w:tcW w:w="1416" w:type="dxa"/>
+            <w:tcW w:w="1715" w:type="dxa"/>
           </w:tcPr>
           <w:p>
             <w:pPr>
@@ -910,36 +675,17 @@
                 <w:i w:val="0"/>
               </w:rPr>
               <w:t>RN004</w:t>
-            </w:r>
-          </w:p>
-        </w:tc>
-        <w:tc>
-          <w:tcPr>
-            <w:tcW w:w="1416" w:type="dxa"/>
-          </w:tcPr>
-          <w:p>
-            <w:pPr>
-              <w:rPr>
-                <w:rFonts w:ascii="Arial" w:hAnsi="Arial" w:cs="Arial"/>
-                <w:b/>
-                <w:i w:val="0"/>
-              </w:rPr>
-            </w:pPr>
-            <w:r>
-              <w:rPr>
-                <w:rFonts w:ascii="Arial" w:hAnsi="Arial" w:cs="Arial"/>
-                <w:b/>
-                <w:i w:val="0"/>
-              </w:rPr>
-              <w:t>RN005</w:t>
             </w:r>
           </w:p>
         </w:tc>
       </w:tr>
       <w:tr>
-        <w:tc>
-          <w:tcPr>
-            <w:tcW w:w="1415" w:type="dxa"/>
+        <w:trPr>
+          <w:trHeight w:val="589"/>
+        </w:trPr>
+        <w:tc>
+          <w:tcPr>
+            <w:tcW w:w="1714" w:type="dxa"/>
           </w:tcPr>
           <w:p>
             <w:pPr>
@@ -961,63 +707,60 @@
         </w:tc>
         <w:tc>
           <w:tcPr>
-            <w:tcW w:w="1415" w:type="dxa"/>
-          </w:tcPr>
-          <w:p>
-            <w:pPr>
-              <w:rPr>
-                <w:rFonts w:ascii="Arial" w:hAnsi="Arial" w:cs="Arial"/>
-                <w:b/>
-                <w:i w:val="0"/>
-              </w:rPr>
-            </w:pPr>
-          </w:p>
-        </w:tc>
-        <w:tc>
-          <w:tcPr>
-            <w:tcW w:w="1416" w:type="dxa"/>
-          </w:tcPr>
-          <w:p>
-            <w:pPr>
-              <w:rPr>
-                <w:rFonts w:ascii="Arial" w:hAnsi="Arial" w:cs="Arial"/>
-                <w:b/>
-                <w:i w:val="0"/>
-              </w:rPr>
-            </w:pPr>
-          </w:p>
-        </w:tc>
-        <w:tc>
-          <w:tcPr>
-            <w:tcW w:w="1416" w:type="dxa"/>
-          </w:tcPr>
-          <w:p>
-            <w:pPr>
-              <w:rPr>
-                <w:rFonts w:ascii="Arial" w:hAnsi="Arial" w:cs="Arial"/>
-                <w:b/>
-                <w:i w:val="0"/>
-              </w:rPr>
-            </w:pPr>
-          </w:p>
-        </w:tc>
-        <w:tc>
-          <w:tcPr>
-            <w:tcW w:w="1416" w:type="dxa"/>
-          </w:tcPr>
-          <w:p>
-            <w:pPr>
-              <w:rPr>
-                <w:rFonts w:ascii="Arial" w:hAnsi="Arial" w:cs="Arial"/>
-                <w:b/>
-                <w:i w:val="0"/>
-              </w:rPr>
-            </w:pPr>
-          </w:p>
-        </w:tc>
-        <w:tc>
-          <w:tcPr>
-            <w:tcW w:w="1416" w:type="dxa"/>
+            <w:tcW w:w="1714" w:type="dxa"/>
+          </w:tcPr>
+          <w:p>
+            <w:pPr>
+              <w:jc w:val="center"/>
+              <w:rPr>
+                <w:rFonts w:ascii="Arial" w:hAnsi="Arial" w:cs="Arial"/>
+                <w:b/>
+                <w:i w:val="0"/>
+              </w:rPr>
+            </w:pPr>
+            <w:r>
+              <w:rPr>
+                <w:rFonts w:ascii="Arial" w:hAnsi="Arial" w:cs="Arial"/>
+                <w:b/>
+                <w:i w:val="0"/>
+              </w:rPr>
+              <w:t>X</w:t>
+            </w:r>
+          </w:p>
+        </w:tc>
+        <w:tc>
+          <w:tcPr>
+            <w:tcW w:w="1715" w:type="dxa"/>
+          </w:tcPr>
+          <w:p>
+            <w:pPr>
+              <w:jc w:val="center"/>
+              <w:rPr>
+                <w:rFonts w:ascii="Arial" w:hAnsi="Arial" w:cs="Arial"/>
+                <w:b/>
+                <w:i w:val="0"/>
+              </w:rPr>
+            </w:pPr>
+          </w:p>
+        </w:tc>
+        <w:tc>
+          <w:tcPr>
+            <w:tcW w:w="1715" w:type="dxa"/>
+          </w:tcPr>
+          <w:p>
+            <w:pPr>
+              <w:jc w:val="center"/>
+              <w:rPr>
+                <w:rFonts w:ascii="Arial" w:hAnsi="Arial" w:cs="Arial"/>
+                <w:b/>
+                <w:i w:val="0"/>
+              </w:rPr>
+            </w:pPr>
+          </w:p>
+        </w:tc>
+        <w:tc>
+          <w:tcPr>
+            <w:tcW w:w="1715" w:type="dxa"/>
           </w:tcPr>
           <w:p>
             <w:pPr>
@@ -1031,9 +774,12 @@
         </w:tc>
       </w:tr>
       <w:tr>
-        <w:tc>
-          <w:tcPr>
-            <w:tcW w:w="1415" w:type="dxa"/>
+        <w:trPr>
+          <w:trHeight w:val="603"/>
+        </w:trPr>
+        <w:tc>
+          <w:tcPr>
+            <w:tcW w:w="1714" w:type="dxa"/>
           </w:tcPr>
           <w:p>
             <w:pPr>
@@ -1055,63 +801,62 @@
         </w:tc>
         <w:tc>
           <w:tcPr>
-            <w:tcW w:w="1415" w:type="dxa"/>
-          </w:tcPr>
-          <w:p>
-            <w:pPr>
-              <w:rPr>
-                <w:rFonts w:ascii="Arial" w:hAnsi="Arial" w:cs="Arial"/>
-                <w:b/>
-                <w:i w:val="0"/>
-              </w:rPr>
-            </w:pPr>
-          </w:p>
-        </w:tc>
-        <w:tc>
-          <w:tcPr>
-            <w:tcW w:w="1416" w:type="dxa"/>
-          </w:tcPr>
-          <w:p>
-            <w:pPr>
-              <w:rPr>
-                <w:rFonts w:ascii="Arial" w:hAnsi="Arial" w:cs="Arial"/>
-                <w:b/>
-                <w:i w:val="0"/>
-              </w:rPr>
-            </w:pPr>
-          </w:p>
-        </w:tc>
-        <w:tc>
-          <w:tcPr>
-            <w:tcW w:w="1416" w:type="dxa"/>
-          </w:tcPr>
-          <w:p>
-            <w:pPr>
-              <w:rPr>
-                <w:rFonts w:ascii="Arial" w:hAnsi="Arial" w:cs="Arial"/>
-                <w:b/>
-                <w:i w:val="0"/>
-              </w:rPr>
-            </w:pPr>
-          </w:p>
-        </w:tc>
-        <w:tc>
-          <w:tcPr>
-            <w:tcW w:w="1416" w:type="dxa"/>
-          </w:tcPr>
-          <w:p>
-            <w:pPr>
-              <w:rPr>
-                <w:rFonts w:ascii="Arial" w:hAnsi="Arial" w:cs="Arial"/>
-                <w:b/>
-                <w:i w:val="0"/>
-              </w:rPr>
-            </w:pPr>
-          </w:p>
-        </w:tc>
-        <w:tc>
-          <w:tcPr>
-            <w:tcW w:w="1416" w:type="dxa"/>
+            <w:tcW w:w="1714" w:type="dxa"/>
+          </w:tcPr>
+          <w:p>
+            <w:pPr>
+              <w:jc w:val="center"/>
+              <w:rPr>
+                <w:rFonts w:ascii="Arial" w:hAnsi="Arial" w:cs="Arial"/>
+                <w:b/>
+                <w:i w:val="0"/>
+              </w:rPr>
+            </w:pPr>
+            <w:r>
+              <w:rPr>
+                <w:rFonts w:ascii="Arial" w:hAnsi="Arial" w:cs="Arial"/>
+                <w:b/>
+                <w:i w:val="0"/>
+              </w:rPr>
+              <w:t>X</w:t>
+            </w:r>
+          </w:p>
+        </w:tc>
+        <w:tc>
+          <w:tcPr>
+            <w:tcW w:w="1715" w:type="dxa"/>
+          </w:tcPr>
+          <w:p>
+            <w:pPr>
+              <w:jc w:val="center"/>
+              <w:rPr>
+                <w:rFonts w:ascii="Arial" w:hAnsi="Arial" w:cs="Arial"/>
+                <w:b/>
+                <w:i w:val="0"/>
+              </w:rPr>
+            </w:pPr>
+            <w:bookmarkStart w:id="0" w:name="_GoBack"/>
+            <w:bookmarkEnd w:id="0"/>
+          </w:p>
+        </w:tc>
+        <w:tc>
+          <w:tcPr>
+            <w:tcW w:w="1715" w:type="dxa"/>
+          </w:tcPr>
+          <w:p>
+            <w:pPr>
+              <w:jc w:val="center"/>
+              <w:rPr>
+                <w:rFonts w:ascii="Arial" w:hAnsi="Arial" w:cs="Arial"/>
+                <w:b/>
+                <w:i w:val="0"/>
+              </w:rPr>
+            </w:pPr>
+          </w:p>
+        </w:tc>
+        <w:tc>
+          <w:tcPr>
+            <w:tcW w:w="1715" w:type="dxa"/>
           </w:tcPr>
           <w:p>
             <w:pPr>
@@ -1125,9 +870,12 @@
         </w:tc>
       </w:tr>
       <w:tr>
-        <w:tc>
-          <w:tcPr>
-            <w:tcW w:w="1415" w:type="dxa"/>
+        <w:trPr>
+          <w:trHeight w:val="589"/>
+        </w:trPr>
+        <w:tc>
+          <w:tcPr>
+            <w:tcW w:w="1714" w:type="dxa"/>
           </w:tcPr>
           <w:p>
             <w:pPr>
@@ -1149,63 +897,60 @@
         </w:tc>
         <w:tc>
           <w:tcPr>
-            <w:tcW w:w="1415" w:type="dxa"/>
-          </w:tcPr>
-          <w:p>
-            <w:pPr>
-              <w:rPr>
-                <w:rFonts w:ascii="Arial" w:hAnsi="Arial" w:cs="Arial"/>
-                <w:b/>
-                <w:i w:val="0"/>
-              </w:rPr>
-            </w:pPr>
-          </w:p>
-        </w:tc>
-        <w:tc>
-          <w:tcPr>
-            <w:tcW w:w="1416" w:type="dxa"/>
-          </w:tcPr>
-          <w:p>
-            <w:pPr>
-              <w:rPr>
-                <w:rFonts w:ascii="Arial" w:hAnsi="Arial" w:cs="Arial"/>
-                <w:b/>
-                <w:i w:val="0"/>
-              </w:rPr>
-            </w:pPr>
-          </w:p>
-        </w:tc>
-        <w:tc>
-          <w:tcPr>
-            <w:tcW w:w="1416" w:type="dxa"/>
-          </w:tcPr>
-          <w:p>
-            <w:pPr>
-              <w:rPr>
-                <w:rFonts w:ascii="Arial" w:hAnsi="Arial" w:cs="Arial"/>
-                <w:b/>
-                <w:i w:val="0"/>
-              </w:rPr>
-            </w:pPr>
-          </w:p>
-        </w:tc>
-        <w:tc>
-          <w:tcPr>
-            <w:tcW w:w="1416" w:type="dxa"/>
-          </w:tcPr>
-          <w:p>
-            <w:pPr>
-              <w:rPr>
-                <w:rFonts w:ascii="Arial" w:hAnsi="Arial" w:cs="Arial"/>
-                <w:b/>
-                <w:i w:val="0"/>
-              </w:rPr>
-            </w:pPr>
-          </w:p>
-        </w:tc>
-        <w:tc>
-          <w:tcPr>
-            <w:tcW w:w="1416" w:type="dxa"/>
+            <w:tcW w:w="1714" w:type="dxa"/>
+          </w:tcPr>
+          <w:p>
+            <w:pPr>
+              <w:jc w:val="center"/>
+              <w:rPr>
+                <w:rFonts w:ascii="Arial" w:hAnsi="Arial" w:cs="Arial"/>
+                <w:b/>
+                <w:i w:val="0"/>
+              </w:rPr>
+            </w:pPr>
+            <w:r>
+              <w:rPr>
+                <w:rFonts w:ascii="Arial" w:hAnsi="Arial" w:cs="Arial"/>
+                <w:b/>
+                <w:i w:val="0"/>
+              </w:rPr>
+              <w:t>X</w:t>
+            </w:r>
+          </w:p>
+        </w:tc>
+        <w:tc>
+          <w:tcPr>
+            <w:tcW w:w="1715" w:type="dxa"/>
+          </w:tcPr>
+          <w:p>
+            <w:pPr>
+              <w:jc w:val="center"/>
+              <w:rPr>
+                <w:rFonts w:ascii="Arial" w:hAnsi="Arial" w:cs="Arial"/>
+                <w:b/>
+                <w:i w:val="0"/>
+              </w:rPr>
+            </w:pPr>
+          </w:p>
+        </w:tc>
+        <w:tc>
+          <w:tcPr>
+            <w:tcW w:w="1715" w:type="dxa"/>
+          </w:tcPr>
+          <w:p>
+            <w:pPr>
+              <w:jc w:val="center"/>
+              <w:rPr>
+                <w:rFonts w:ascii="Arial" w:hAnsi="Arial" w:cs="Arial"/>
+                <w:b/>
+                <w:i w:val="0"/>
+              </w:rPr>
+            </w:pPr>
+          </w:p>
+        </w:tc>
+        <w:tc>
+          <w:tcPr>
+            <w:tcW w:w="1715" w:type="dxa"/>
           </w:tcPr>
           <w:p>
             <w:pPr>
@@ -1219,9 +964,12 @@
         </w:tc>
       </w:tr>
       <w:tr>
-        <w:tc>
-          <w:tcPr>
-            <w:tcW w:w="1415" w:type="dxa"/>
+        <w:trPr>
+          <w:trHeight w:val="603"/>
+        </w:trPr>
+        <w:tc>
+          <w:tcPr>
+            <w:tcW w:w="1714" w:type="dxa"/>
           </w:tcPr>
           <w:p>
             <w:pPr>
@@ -1243,63 +991,60 @@
         </w:tc>
         <w:tc>
           <w:tcPr>
-            <w:tcW w:w="1415" w:type="dxa"/>
-          </w:tcPr>
-          <w:p>
-            <w:pPr>
-              <w:rPr>
-                <w:rFonts w:ascii="Arial" w:hAnsi="Arial" w:cs="Arial"/>
-                <w:b/>
-                <w:i w:val="0"/>
-              </w:rPr>
-            </w:pPr>
-          </w:p>
-        </w:tc>
-        <w:tc>
-          <w:tcPr>
-            <w:tcW w:w="1416" w:type="dxa"/>
-          </w:tcPr>
-          <w:p>
-            <w:pPr>
-              <w:rPr>
-                <w:rFonts w:ascii="Arial" w:hAnsi="Arial" w:cs="Arial"/>
-                <w:b/>
-                <w:i w:val="0"/>
-              </w:rPr>
-            </w:pPr>
-          </w:p>
-        </w:tc>
-        <w:tc>
-          <w:tcPr>
-            <w:tcW w:w="1416" w:type="dxa"/>
-          </w:tcPr>
-          <w:p>
-            <w:pPr>
-              <w:rPr>
-                <w:rFonts w:ascii="Arial" w:hAnsi="Arial" w:cs="Arial"/>
-                <w:b/>
-                <w:i w:val="0"/>
-              </w:rPr>
-            </w:pPr>
-          </w:p>
-        </w:tc>
-        <w:tc>
-          <w:tcPr>
-            <w:tcW w:w="1416" w:type="dxa"/>
-          </w:tcPr>
-          <w:p>
-            <w:pPr>
-              <w:rPr>
-                <w:rFonts w:ascii="Arial" w:hAnsi="Arial" w:cs="Arial"/>
-                <w:b/>
-                <w:i w:val="0"/>
-              </w:rPr>
-            </w:pPr>
-          </w:p>
-        </w:tc>
-        <w:tc>
-          <w:tcPr>
-            <w:tcW w:w="1416" w:type="dxa"/>
+            <w:tcW w:w="1714" w:type="dxa"/>
+          </w:tcPr>
+          <w:p>
+            <w:pPr>
+              <w:jc w:val="center"/>
+              <w:rPr>
+                <w:rFonts w:ascii="Arial" w:hAnsi="Arial" w:cs="Arial"/>
+                <w:b/>
+                <w:i w:val="0"/>
+              </w:rPr>
+            </w:pPr>
+            <w:r>
+              <w:rPr>
+                <w:rFonts w:ascii="Arial" w:hAnsi="Arial" w:cs="Arial"/>
+                <w:b/>
+                <w:i w:val="0"/>
+              </w:rPr>
+              <w:t>X</w:t>
+            </w:r>
+          </w:p>
+        </w:tc>
+        <w:tc>
+          <w:tcPr>
+            <w:tcW w:w="1715" w:type="dxa"/>
+          </w:tcPr>
+          <w:p>
+            <w:pPr>
+              <w:jc w:val="center"/>
+              <w:rPr>
+                <w:rFonts w:ascii="Arial" w:hAnsi="Arial" w:cs="Arial"/>
+                <w:b/>
+                <w:i w:val="0"/>
+              </w:rPr>
+            </w:pPr>
+          </w:p>
+        </w:tc>
+        <w:tc>
+          <w:tcPr>
+            <w:tcW w:w="1715" w:type="dxa"/>
+          </w:tcPr>
+          <w:p>
+            <w:pPr>
+              <w:jc w:val="center"/>
+              <w:rPr>
+                <w:rFonts w:ascii="Arial" w:hAnsi="Arial" w:cs="Arial"/>
+                <w:b/>
+                <w:i w:val="0"/>
+              </w:rPr>
+            </w:pPr>
+          </w:p>
+        </w:tc>
+        <w:tc>
+          <w:tcPr>
+            <w:tcW w:w="1715" w:type="dxa"/>
           </w:tcPr>
           <w:p>
             <w:pPr>
@@ -1313,9 +1058,12 @@
         </w:tc>
       </w:tr>
       <w:tr>
-        <w:tc>
-          <w:tcPr>
-            <w:tcW w:w="1415" w:type="dxa"/>
+        <w:trPr>
+          <w:trHeight w:val="603"/>
+        </w:trPr>
+        <w:tc>
+          <w:tcPr>
+            <w:tcW w:w="1714" w:type="dxa"/>
           </w:tcPr>
           <w:p>
             <w:pPr>
@@ -1337,63 +1085,60 @@
         </w:tc>
         <w:tc>
           <w:tcPr>
-            <w:tcW w:w="1415" w:type="dxa"/>
-          </w:tcPr>
-          <w:p>
-            <w:pPr>
-              <w:rPr>
-                <w:rFonts w:ascii="Arial" w:hAnsi="Arial" w:cs="Arial"/>
-                <w:b/>
-                <w:i w:val="0"/>
-              </w:rPr>
-            </w:pPr>
-          </w:p>
-        </w:tc>
-        <w:tc>
-          <w:tcPr>
-            <w:tcW w:w="1416" w:type="dxa"/>
-          </w:tcPr>
-          <w:p>
-            <w:pPr>
-              <w:rPr>
-                <w:rFonts w:ascii="Arial" w:hAnsi="Arial" w:cs="Arial"/>
-                <w:b/>
-                <w:i w:val="0"/>
-              </w:rPr>
-            </w:pPr>
-          </w:p>
-        </w:tc>
-        <w:tc>
-          <w:tcPr>
-            <w:tcW w:w="1416" w:type="dxa"/>
-          </w:tcPr>
-          <w:p>
-            <w:pPr>
-              <w:rPr>
-                <w:rFonts w:ascii="Arial" w:hAnsi="Arial" w:cs="Arial"/>
-                <w:b/>
-                <w:i w:val="0"/>
-              </w:rPr>
-            </w:pPr>
-          </w:p>
-        </w:tc>
-        <w:tc>
-          <w:tcPr>
-            <w:tcW w:w="1416" w:type="dxa"/>
-          </w:tcPr>
-          <w:p>
-            <w:pPr>
-              <w:rPr>
-                <w:rFonts w:ascii="Arial" w:hAnsi="Arial" w:cs="Arial"/>
-                <w:b/>
-                <w:i w:val="0"/>
-              </w:rPr>
-            </w:pPr>
-          </w:p>
-        </w:tc>
-        <w:tc>
-          <w:tcPr>
-            <w:tcW w:w="1416" w:type="dxa"/>
+            <w:tcW w:w="1714" w:type="dxa"/>
+          </w:tcPr>
+          <w:p>
+            <w:pPr>
+              <w:jc w:val="center"/>
+              <w:rPr>
+                <w:rFonts w:ascii="Arial" w:hAnsi="Arial" w:cs="Arial"/>
+                <w:b/>
+                <w:i w:val="0"/>
+              </w:rPr>
+            </w:pPr>
+          </w:p>
+        </w:tc>
+        <w:tc>
+          <w:tcPr>
+            <w:tcW w:w="1715" w:type="dxa"/>
+          </w:tcPr>
+          <w:p>
+            <w:pPr>
+              <w:jc w:val="center"/>
+              <w:rPr>
+                <w:rFonts w:ascii="Arial" w:hAnsi="Arial" w:cs="Arial"/>
+                <w:b/>
+                <w:i w:val="0"/>
+              </w:rPr>
+            </w:pPr>
+            <w:r>
+              <w:rPr>
+                <w:rFonts w:ascii="Arial" w:hAnsi="Arial" w:cs="Arial"/>
+                <w:b/>
+                <w:i w:val="0"/>
+              </w:rPr>
+              <w:t>X</w:t>
+            </w:r>
+          </w:p>
+        </w:tc>
+        <w:tc>
+          <w:tcPr>
+            <w:tcW w:w="1715" w:type="dxa"/>
+          </w:tcPr>
+          <w:p>
+            <w:pPr>
+              <w:jc w:val="center"/>
+              <w:rPr>
+                <w:rFonts w:ascii="Arial" w:hAnsi="Arial" w:cs="Arial"/>
+                <w:b/>
+                <w:i w:val="0"/>
+              </w:rPr>
+            </w:pPr>
+          </w:p>
+        </w:tc>
+        <w:tc>
+          <w:tcPr>
+            <w:tcW w:w="1715" w:type="dxa"/>
           </w:tcPr>
           <w:p>
             <w:pPr>
@@ -1407,87 +1152,87 @@
         </w:tc>
       </w:tr>
       <w:tr>
-        <w:tc>
-          <w:tcPr>
-            <w:tcW w:w="1415" w:type="dxa"/>
-          </w:tcPr>
-          <w:p>
-            <w:pPr>
-              <w:rPr>
-                <w:rFonts w:ascii="Arial" w:hAnsi="Arial" w:cs="Arial"/>
-                <w:b/>
-                <w:i w:val="0"/>
-              </w:rPr>
-            </w:pPr>
-            <w:r>
-              <w:rPr>
-                <w:rFonts w:ascii="Arial" w:hAnsi="Arial" w:cs="Arial"/>
-                <w:b/>
-                <w:i w:val="0"/>
-              </w:rPr>
-              <w:t>UC007</w:t>
-            </w:r>
-          </w:p>
-        </w:tc>
-        <w:tc>
-          <w:tcPr>
-            <w:tcW w:w="1415" w:type="dxa"/>
-          </w:tcPr>
-          <w:p>
-            <w:pPr>
-              <w:rPr>
-                <w:rFonts w:ascii="Arial" w:hAnsi="Arial" w:cs="Arial"/>
-                <w:b/>
-                <w:i w:val="0"/>
-              </w:rPr>
-            </w:pPr>
-          </w:p>
-        </w:tc>
-        <w:tc>
-          <w:tcPr>
-            <w:tcW w:w="1416" w:type="dxa"/>
-          </w:tcPr>
-          <w:p>
-            <w:pPr>
-              <w:rPr>
-                <w:rFonts w:ascii="Arial" w:hAnsi="Arial" w:cs="Arial"/>
-                <w:b/>
-                <w:i w:val="0"/>
-              </w:rPr>
-            </w:pPr>
-          </w:p>
-        </w:tc>
-        <w:tc>
-          <w:tcPr>
-            <w:tcW w:w="1416" w:type="dxa"/>
-          </w:tcPr>
-          <w:p>
-            <w:pPr>
-              <w:rPr>
-                <w:rFonts w:ascii="Arial" w:hAnsi="Arial" w:cs="Arial"/>
-                <w:b/>
-                <w:i w:val="0"/>
-              </w:rPr>
-            </w:pPr>
-          </w:p>
-        </w:tc>
-        <w:tc>
-          <w:tcPr>
-            <w:tcW w:w="1416" w:type="dxa"/>
-          </w:tcPr>
-          <w:p>
-            <w:pPr>
-              <w:rPr>
-                <w:rFonts w:ascii="Arial" w:hAnsi="Arial" w:cs="Arial"/>
-                <w:b/>
-                <w:i w:val="0"/>
-              </w:rPr>
-            </w:pPr>
-          </w:p>
-        </w:tc>
-        <w:tc>
-          <w:tcPr>
-            <w:tcW w:w="1416" w:type="dxa"/>
+        <w:trPr>
+          <w:trHeight w:val="589"/>
+        </w:trPr>
+        <w:tc>
+          <w:tcPr>
+            <w:tcW w:w="1714" w:type="dxa"/>
+          </w:tcPr>
+          <w:p>
+            <w:pPr>
+              <w:rPr>
+                <w:rFonts w:ascii="Arial" w:hAnsi="Arial" w:cs="Arial"/>
+                <w:b/>
+                <w:i w:val="0"/>
+              </w:rPr>
+            </w:pPr>
+            <w:r>
+              <w:rPr>
+                <w:rFonts w:ascii="Arial" w:hAnsi="Arial" w:cs="Arial"/>
+                <w:b/>
+                <w:i w:val="0"/>
+              </w:rPr>
+              <w:t>UC006</w:t>
+            </w:r>
+          </w:p>
+        </w:tc>
+        <w:tc>
+          <w:tcPr>
+            <w:tcW w:w="1714" w:type="dxa"/>
+          </w:tcPr>
+          <w:p>
+            <w:pPr>
+              <w:jc w:val="center"/>
+              <w:rPr>
+                <w:rFonts w:ascii="Arial" w:hAnsi="Arial" w:cs="Arial"/>
+                <w:b/>
+                <w:i w:val="0"/>
+              </w:rPr>
+            </w:pPr>
+          </w:p>
+        </w:tc>
+        <w:tc>
+          <w:tcPr>
+            <w:tcW w:w="1715" w:type="dxa"/>
+          </w:tcPr>
+          <w:p>
+            <w:pPr>
+              <w:jc w:val="center"/>
+              <w:rPr>
+                <w:rFonts w:ascii="Arial" w:hAnsi="Arial" w:cs="Arial"/>
+                <w:b/>
+                <w:i w:val="0"/>
+              </w:rPr>
+            </w:pPr>
+            <w:r>
+              <w:rPr>
+                <w:rFonts w:ascii="Arial" w:hAnsi="Arial" w:cs="Arial"/>
+                <w:b/>
+                <w:i w:val="0"/>
+              </w:rPr>
+              <w:t>X</w:t>
+            </w:r>
+          </w:p>
+        </w:tc>
+        <w:tc>
+          <w:tcPr>
+            <w:tcW w:w="1715" w:type="dxa"/>
+          </w:tcPr>
+          <w:p>
+            <w:pPr>
+              <w:jc w:val="center"/>
+              <w:rPr>
+                <w:rFonts w:ascii="Arial" w:hAnsi="Arial" w:cs="Arial"/>
+                <w:b/>
+                <w:i w:val="0"/>
+              </w:rPr>
+            </w:pPr>
+          </w:p>
+        </w:tc>
+        <w:tc>
+          <w:tcPr>
+            <w:tcW w:w="1715" w:type="dxa"/>
           </w:tcPr>
           <w:p>
             <w:pPr>
@@ -1501,9 +1246,106 @@
         </w:tc>
       </w:tr>
       <w:tr>
-        <w:tc>
-          <w:tcPr>
-            <w:tcW w:w="1415" w:type="dxa"/>
+        <w:trPr>
+          <w:trHeight w:val="589"/>
+        </w:trPr>
+        <w:tc>
+          <w:tcPr>
+            <w:tcW w:w="1714" w:type="dxa"/>
+          </w:tcPr>
+          <w:p>
+            <w:pPr>
+              <w:rPr>
+                <w:rFonts w:ascii="Arial" w:hAnsi="Arial" w:cs="Arial"/>
+                <w:b/>
+                <w:i w:val="0"/>
+              </w:rPr>
+            </w:pPr>
+            <w:r>
+              <w:rPr>
+                <w:rFonts w:ascii="Arial" w:hAnsi="Arial" w:cs="Arial"/>
+                <w:b/>
+                <w:i w:val="0"/>
+              </w:rPr>
+              <w:t>UC007</w:t>
+            </w:r>
+          </w:p>
+        </w:tc>
+        <w:tc>
+          <w:tcPr>
+            <w:tcW w:w="1714" w:type="dxa"/>
+          </w:tcPr>
+          <w:p>
+            <w:pPr>
+              <w:jc w:val="center"/>
+              <w:rPr>
+                <w:rFonts w:ascii="Arial" w:hAnsi="Arial" w:cs="Arial"/>
+                <w:b/>
+                <w:i w:val="0"/>
+              </w:rPr>
+            </w:pPr>
+          </w:p>
+        </w:tc>
+        <w:tc>
+          <w:tcPr>
+            <w:tcW w:w="1715" w:type="dxa"/>
+          </w:tcPr>
+          <w:p>
+            <w:pPr>
+              <w:jc w:val="center"/>
+              <w:rPr>
+                <w:rFonts w:ascii="Arial" w:hAnsi="Arial" w:cs="Arial"/>
+                <w:b/>
+                <w:i w:val="0"/>
+              </w:rPr>
+            </w:pPr>
+          </w:p>
+        </w:tc>
+        <w:tc>
+          <w:tcPr>
+            <w:tcW w:w="1715" w:type="dxa"/>
+          </w:tcPr>
+          <w:p>
+            <w:pPr>
+              <w:jc w:val="center"/>
+              <w:rPr>
+                <w:rFonts w:ascii="Arial" w:hAnsi="Arial" w:cs="Arial"/>
+                <w:b/>
+                <w:i w:val="0"/>
+              </w:rPr>
+            </w:pPr>
+            <w:r>
+              <w:rPr>
+                <w:rFonts w:ascii="Arial" w:hAnsi="Arial" w:cs="Arial"/>
+                <w:b/>
+                <w:i w:val="0"/>
+              </w:rPr>
+              <w:t>X</w:t>
+            </w:r>
+          </w:p>
+        </w:tc>
+        <w:tc>
+          <w:tcPr>
+            <w:tcW w:w="1715" w:type="dxa"/>
+          </w:tcPr>
+          <w:p>
+            <w:pPr>
+              <w:rPr>
+                <w:rFonts w:ascii="Arial" w:hAnsi="Arial" w:cs="Arial"/>
+                <w:b/>
+                <w:i w:val="0"/>
+              </w:rPr>
+            </w:pPr>
+          </w:p>
+        </w:tc>
+      </w:tr>
+      <w:tr>
+        <w:trPr>
+          <w:trHeight w:val="589"/>
+        </w:trPr>
+        <w:tc>
+          <w:tcPr>
+            <w:tcW w:w="1714" w:type="dxa"/>
           </w:tcPr>
           <w:p>
             <w:pPr>
@@ -1525,63 +1367,60 @@
         </w:tc>
         <w:tc>
           <w:tcPr>
-            <w:tcW w:w="1415" w:type="dxa"/>
-          </w:tcPr>
-          <w:p>
-            <w:pPr>
-              <w:rPr>
-                <w:rFonts w:ascii="Arial" w:hAnsi="Arial" w:cs="Arial"/>
-                <w:b/>
-                <w:i w:val="0"/>
-              </w:rPr>
-            </w:pPr>
-          </w:p>
-        </w:tc>
-        <w:tc>
-          <w:tcPr>
-            <w:tcW w:w="1416" w:type="dxa"/>
-          </w:tcPr>
-          <w:p>
-            <w:pPr>
-              <w:rPr>
-                <w:rFonts w:ascii="Arial" w:hAnsi="Arial" w:cs="Arial"/>
-                <w:b/>
-                <w:i w:val="0"/>
-              </w:rPr>
-            </w:pPr>
-          </w:p>
-        </w:tc>
-        <w:tc>
-          <w:tcPr>
-            <w:tcW w:w="1416" w:type="dxa"/>
-          </w:tcPr>
-          <w:p>
-            <w:pPr>
-              <w:rPr>
-                <w:rFonts w:ascii="Arial" w:hAnsi="Arial" w:cs="Arial"/>
-                <w:b/>
-                <w:i w:val="0"/>
-              </w:rPr>
-            </w:pPr>
-          </w:p>
-        </w:tc>
-        <w:tc>
-          <w:tcPr>
-            <w:tcW w:w="1416" w:type="dxa"/>
-          </w:tcPr>
-          <w:p>
-            <w:pPr>
-              <w:rPr>
-                <w:rFonts w:ascii="Arial" w:hAnsi="Arial" w:cs="Arial"/>
-                <w:b/>
-                <w:i w:val="0"/>
-              </w:rPr>
-            </w:pPr>
-          </w:p>
-        </w:tc>
-        <w:tc>
-          <w:tcPr>
-            <w:tcW w:w="1416" w:type="dxa"/>
+            <w:tcW w:w="1714" w:type="dxa"/>
+          </w:tcPr>
+          <w:p>
+            <w:pPr>
+              <w:jc w:val="center"/>
+              <w:rPr>
+                <w:rFonts w:ascii="Arial" w:hAnsi="Arial" w:cs="Arial"/>
+                <w:b/>
+                <w:i w:val="0"/>
+              </w:rPr>
+            </w:pPr>
+          </w:p>
+        </w:tc>
+        <w:tc>
+          <w:tcPr>
+            <w:tcW w:w="1715" w:type="dxa"/>
+          </w:tcPr>
+          <w:p>
+            <w:pPr>
+              <w:jc w:val="center"/>
+              <w:rPr>
+                <w:rFonts w:ascii="Arial" w:hAnsi="Arial" w:cs="Arial"/>
+                <w:b/>
+                <w:i w:val="0"/>
+              </w:rPr>
+            </w:pPr>
+          </w:p>
+        </w:tc>
+        <w:tc>
+          <w:tcPr>
+            <w:tcW w:w="1715" w:type="dxa"/>
+          </w:tcPr>
+          <w:p>
+            <w:pPr>
+              <w:jc w:val="center"/>
+              <w:rPr>
+                <w:rFonts w:ascii="Arial" w:hAnsi="Arial" w:cs="Arial"/>
+                <w:b/>
+                <w:i w:val="0"/>
+              </w:rPr>
+            </w:pPr>
+            <w:r>
+              <w:rPr>
+                <w:rFonts w:ascii="Arial" w:hAnsi="Arial" w:cs="Arial"/>
+                <w:b/>
+                <w:i w:val="0"/>
+              </w:rPr>
+              <w:t>X</w:t>
+            </w:r>
+          </w:p>
+        </w:tc>
+        <w:tc>
+          <w:tcPr>
+            <w:tcW w:w="1715" w:type="dxa"/>
           </w:tcPr>
           <w:p>
             <w:pPr>

</xml_diff>